<commit_message>
finalize general entry form
</commit_message>
<xml_diff>
--- a/iLearnCentral/iLearnCentral - Generic Entry Form.docx
+++ b/iLearnCentral/iLearnCentral - Generic Entry Form.docx
@@ -1945,7 +1945,7 @@
                 <w:szCs w:val="24"/>
                 <w:lang w:val="en-PH"/>
               </w:rPr>
-              <w:t>enter’s</w:t>
+              <w:t>enters’</w:t>
             </w:r>
             <w:proofErr w:type="spellEnd"/>
             <w:r>
@@ -2238,6 +2238,135 @@
                 <w:lang w:val="en-PH"/>
               </w:rPr>
             </w:pPr>
+            <w:r>
+              <w:rPr>
+                <w:rFonts w:ascii="Times New Roman" w:hAnsi="Times New Roman" w:cs="Times New Roman"/>
+                <w:sz w:val="24"/>
+                <w:szCs w:val="24"/>
+                <w:lang w:val="en-PH"/>
+              </w:rPr>
+              <w:t xml:space="preserve">The target market is small and medium-sized learning </w:t>
+            </w:r>
+            <w:proofErr w:type="spellStart"/>
+            <w:r>
+              <w:rPr>
+                <w:rFonts w:ascii="Times New Roman" w:hAnsi="Times New Roman" w:cs="Times New Roman"/>
+                <w:sz w:val="24"/>
+                <w:szCs w:val="24"/>
+                <w:lang w:val="en-PH"/>
+              </w:rPr>
+              <w:t>centers</w:t>
+            </w:r>
+            <w:proofErr w:type="spellEnd"/>
+            <w:r>
+              <w:rPr>
+                <w:rFonts w:ascii="Times New Roman" w:hAnsi="Times New Roman" w:cs="Times New Roman"/>
+                <w:sz w:val="24"/>
+                <w:szCs w:val="24"/>
+                <w:lang w:val="en-PH"/>
+              </w:rPr>
+              <w:t xml:space="preserve">. These are the </w:t>
+            </w:r>
+            <w:proofErr w:type="spellStart"/>
+            <w:r>
+              <w:rPr>
+                <w:rFonts w:ascii="Times New Roman" w:hAnsi="Times New Roman" w:cs="Times New Roman"/>
+                <w:sz w:val="24"/>
+                <w:szCs w:val="24"/>
+                <w:lang w:val="en-PH"/>
+              </w:rPr>
+              <w:t>centers</w:t>
+            </w:r>
+            <w:proofErr w:type="spellEnd"/>
+            <w:r>
+              <w:rPr>
+                <w:rFonts w:ascii="Times New Roman" w:hAnsi="Times New Roman" w:cs="Times New Roman"/>
+                <w:sz w:val="24"/>
+                <w:szCs w:val="24"/>
+                <w:lang w:val="en-PH"/>
+              </w:rPr>
+              <w:t xml:space="preserve"> with no connections with bigger institutions and don’t have multiple branches of business. The project will start with local learning </w:t>
+            </w:r>
+            <w:proofErr w:type="spellStart"/>
+            <w:r>
+              <w:rPr>
+                <w:rFonts w:ascii="Times New Roman" w:hAnsi="Times New Roman" w:cs="Times New Roman"/>
+                <w:sz w:val="24"/>
+                <w:szCs w:val="24"/>
+                <w:lang w:val="en-PH"/>
+              </w:rPr>
+              <w:t>centers</w:t>
+            </w:r>
+            <w:proofErr w:type="spellEnd"/>
+            <w:r>
+              <w:rPr>
+                <w:rFonts w:ascii="Times New Roman" w:hAnsi="Times New Roman" w:cs="Times New Roman"/>
+                <w:sz w:val="24"/>
+                <w:szCs w:val="24"/>
+                <w:lang w:val="en-PH"/>
+              </w:rPr>
+              <w:t xml:space="preserve"> with the goal of reaching national level. There are different types of learning </w:t>
+            </w:r>
+            <w:proofErr w:type="spellStart"/>
+            <w:r>
+              <w:rPr>
+                <w:rFonts w:ascii="Times New Roman" w:hAnsi="Times New Roman" w:cs="Times New Roman"/>
+                <w:sz w:val="24"/>
+                <w:szCs w:val="24"/>
+                <w:lang w:val="en-PH"/>
+              </w:rPr>
+              <w:t>centers</w:t>
+            </w:r>
+            <w:proofErr w:type="spellEnd"/>
+            <w:r>
+              <w:rPr>
+                <w:rFonts w:ascii="Times New Roman" w:hAnsi="Times New Roman" w:cs="Times New Roman"/>
+                <w:sz w:val="24"/>
+                <w:szCs w:val="24"/>
+                <w:lang w:val="en-PH"/>
+              </w:rPr>
+              <w:t xml:space="preserve">; </w:t>
+            </w:r>
+            <w:proofErr w:type="spellStart"/>
+            <w:r>
+              <w:rPr>
+                <w:rFonts w:ascii="Times New Roman" w:hAnsi="Times New Roman" w:cs="Times New Roman"/>
+                <w:sz w:val="24"/>
+                <w:szCs w:val="24"/>
+                <w:lang w:val="en-PH"/>
+              </w:rPr>
+              <w:t>daycare</w:t>
+            </w:r>
+            <w:proofErr w:type="spellEnd"/>
+            <w:r>
+              <w:rPr>
+                <w:rFonts w:ascii="Times New Roman" w:hAnsi="Times New Roman" w:cs="Times New Roman"/>
+                <w:sz w:val="24"/>
+                <w:szCs w:val="24"/>
+                <w:lang w:val="en-PH"/>
+              </w:rPr>
+              <w:t xml:space="preserve">, sped, academic tutoring, music and arts, language, sports, and others. We will focus on 3 types: music and arts, academic tutoring, and language. This will give us the baseline of the common needs of learning </w:t>
+            </w:r>
+            <w:proofErr w:type="spellStart"/>
+            <w:r>
+              <w:rPr>
+                <w:rFonts w:ascii="Times New Roman" w:hAnsi="Times New Roman" w:cs="Times New Roman"/>
+                <w:sz w:val="24"/>
+                <w:szCs w:val="24"/>
+                <w:lang w:val="en-PH"/>
+              </w:rPr>
+              <w:t>centers</w:t>
+            </w:r>
+            <w:proofErr w:type="spellEnd"/>
+            <w:r>
+              <w:rPr>
+                <w:rFonts w:ascii="Times New Roman" w:hAnsi="Times New Roman" w:cs="Times New Roman"/>
+                <w:sz w:val="24"/>
+                <w:szCs w:val="24"/>
+                <w:lang w:val="en-PH"/>
+              </w:rPr>
+              <w:t xml:space="preserve">. </w:t>
+            </w:r>
             <w:bookmarkStart w:id="0" w:name="_GoBack"/>
             <w:bookmarkEnd w:id="0"/>
           </w:p>
@@ -4584,7 +4713,7 @@
 </file>
 
 <file path=customXml/itemProps1.xml><?xml version="1.0" encoding="utf-8"?>
-<ds:datastoreItem xmlns:ds="http://schemas.openxmlformats.org/officeDocument/2006/customXml" ds:itemID="{59DFB2D7-B9A1-4689-AE99-66416C7E9655}">
+<ds:datastoreItem xmlns:ds="http://schemas.openxmlformats.org/officeDocument/2006/customXml" ds:itemID="{D9E4DD8E-B3C7-4950-B0F1-6B94A74B5507}">
   <ds:schemaRefs>
     <ds:schemaRef ds:uri="http://schemas.openxmlformats.org/officeDocument/2006/bibliography"/>
   </ds:schemaRefs>

</xml_diff>